<commit_message>
beres cetak orang yang sama (cetak, service, format surat, tabel). Update database simkel/simkel_27-10-2014_7.sql
</commit_message>
<xml_diff>
--- a/etc/data/template/DomisiliKhususHajiTemplate.docx
+++ b/etc/data/template/DomisiliKhususHajiTemplate.docx
@@ -44,7 +44,7 @@
           <v:shape id="_x0000_s1147" type="#_x0000_t75" style="position:absolute;left:0;text-align:left;margin-left:15.6pt;margin-top:2.25pt;width:68.7pt;height:1in;z-index:251660288;visibility:visible;mso-wrap-edited:f" wrapcoords="-191 0 -191 21421 21600 21421 21600 0 -191 0">
             <v:imagedata r:id="rId7" o:title="" grayscale="t"/>
           </v:shape>
-          <o:OLEObject Type="Embed" ProgID="Word.Picture.8" ShapeID="_x0000_s1147" DrawAspect="Content" ObjectID="_1475922439" r:id="rId8"/>
+          <o:OLEObject Type="Embed" ProgID="Word.Picture.8" ShapeID="_x0000_s1147" DrawAspect="Content" ObjectID="_1475925349" r:id="rId8"/>
         </w:object>
       </w:r>
       <w:r>
@@ -280,14 +280,7 @@
           <w:rFonts w:ascii="Tahoma" w:hAnsi="Tahoma" w:cs="Tahoma"/>
           <w:bCs/>
         </w:rPr>
-        <w:t>${noSurat}</w:t>
-      </w:r>
-      <w:r>
-        <w:rPr>
-          <w:rFonts w:ascii="Tahoma" w:hAnsi="Tahoma" w:cs="Tahoma"/>
-          <w:bCs/>
-        </w:rPr>
-        <w:t xml:space="preserve"> </w:t>
+        <w:t xml:space="preserve">${noSurat} </w:t>
       </w:r>
       <w:r>
         <w:rPr>
@@ -398,7 +391,6 @@
       <w:r>
         <w:rPr>
           <w:rFonts w:ascii="Tahoma" w:hAnsi="Tahoma" w:cs="Tahoma"/>
-          <w:b w:val="0"/>
           <w:bCs/>
         </w:rPr>
         <w:t>${</w:t>
@@ -406,7 +398,6 @@
       <w:r>
         <w:rPr>
           <w:rFonts w:ascii="Tahoma" w:hAnsi="Tahoma" w:cs="Tahoma"/>
-          <w:b w:val="0"/>
           <w:bCs/>
         </w:rPr>
         <w:t>nama</w:t>
@@ -414,7 +405,6 @@
       <w:r>
         <w:rPr>
           <w:rFonts w:ascii="Tahoma" w:hAnsi="Tahoma" w:cs="Tahoma"/>
-          <w:b w:val="0"/>
           <w:bCs/>
         </w:rPr>
         <w:t>}</w:t>
@@ -582,13 +572,15 @@
         </w:rPr>
         <w:t>${</w:t>
       </w:r>
-      <w:r>
-        <w:rPr>
-          <w:rFonts w:ascii="Tahoma" w:hAnsi="Tahoma" w:cs="Tahoma"/>
-          <w:b w:val="0"/>
-          <w:bCs/>
-        </w:rPr>
-        <w:t>tempatLahir</w:t>
+      <w:bookmarkStart w:id="0" w:name="_GoBack"/>
+      <w:bookmarkEnd w:id="0"/>
+      <w:r>
+        <w:rPr>
+          <w:rFonts w:ascii="Tahoma" w:hAnsi="Tahoma" w:cs="Tahoma"/>
+          <w:b w:val="0"/>
+          <w:bCs/>
+        </w:rPr>
+        <w:t>tanggalLahir</w:t>
       </w:r>
       <w:r>
         <w:rPr>
@@ -1236,14 +1228,7 @@
           <w:rFonts w:ascii="Tahoma" w:hAnsi="Tahoma" w:cs="Tahoma"/>
           <w:bCs/>
         </w:rPr>
-        <w:t>}</w:t>
-      </w:r>
-      <w:r>
-        <w:rPr>
-          <w:rFonts w:ascii="Tahoma" w:hAnsi="Tahoma" w:cs="Tahoma"/>
-          <w:bCs/>
-        </w:rPr>
-        <w:t xml:space="preserve"> </w:t>
+        <w:t xml:space="preserve">} </w:t>
       </w:r>
       <w:r>
         <w:rPr>
@@ -1271,14 +1256,7 @@
           <w:rFonts w:ascii="Tahoma" w:hAnsi="Tahoma" w:cs="Tahoma"/>
           <w:bCs/>
         </w:rPr>
-        <w:t>}</w:t>
-      </w:r>
-      <w:r>
-        <w:rPr>
-          <w:rFonts w:ascii="Tahoma" w:hAnsi="Tahoma" w:cs="Tahoma"/>
-          <w:bCs/>
-        </w:rPr>
-        <w:t xml:space="preserve"> </w:t>
+        <w:t xml:space="preserve">} </w:t>
       </w:r>
       <w:r>
         <w:rPr>
@@ -1637,8 +1615,6 @@
               </w:rPr>
               <w:t>${nama}</w:t>
             </w:r>
-            <w:bookmarkStart w:id="0" w:name="_GoBack"/>
-            <w:bookmarkEnd w:id="0"/>
           </w:p>
         </w:tc>
         <w:tc>
@@ -1894,14 +1870,7 @@
                 <w:rFonts w:ascii="Tahoma" w:hAnsi="Tahoma" w:cs="Tahoma"/>
                 <w:bCs/>
               </w:rPr>
-              <w:t>${nipPejabat}</w:t>
-            </w:r>
-            <w:r>
-              <w:rPr>
-                <w:rFonts w:ascii="Tahoma" w:hAnsi="Tahoma" w:cs="Tahoma"/>
-                <w:bCs/>
-              </w:rPr>
-              <w:t xml:space="preserve"> </w:t>
+              <w:t xml:space="preserve">${nipPejabat} </w:t>
             </w:r>
           </w:p>
         </w:tc>
@@ -2921,7 +2890,7 @@
 </file>
 
 <file path=customXml/itemProps1.xml><?xml version="1.0" encoding="utf-8"?>
-<ds:datastoreItem xmlns:ds="http://schemas.openxmlformats.org/officeDocument/2006/customXml" ds:itemID="{9614B69B-E484-43EB-99CD-FE5ADCC41BD5}">
+<ds:datastoreItem xmlns:ds="http://schemas.openxmlformats.org/officeDocument/2006/customXml" ds:itemID="{252BC82D-AE9F-47AB-B44C-FA2EA42C7ED6}">
   <ds:schemaRefs>
     <ds:schemaRef ds:uri="http://schemas.openxmlformats.org/officeDocument/2006/bibliography"/>
   </ds:schemaRefs>

</xml_diff>